<commit_message>
Update for KMU initial description
</commit_message>
<xml_diff>
--- a/kmu/kislyuk/Кислюк_КМУ.docx
+++ b/kmu/kislyuk/Кислюк_КМУ.docx
@@ -15,7 +15,7 @@
           <w:rFonts w:ascii="Times" w:eastAsia="Times" w:hAnsi="Times" w:cs="Times"/>
           <w:sz w:val="28"/>
           <w:szCs w:val="26"/>
-          <w:lang w:val="en-US"/>
+          <w:lang w:val="ru-RU"/>
         </w:rPr>
       </w:pPr>
       <w:r>
@@ -34,8 +34,28 @@
           <w:szCs w:val="26"/>
           <w:lang w:val="en-US"/>
         </w:rPr>
-        <w:t>XXX.XXX</w:t>
-      </w:r>
+        <w:t>XXX</w:t>
+      </w:r>
+      <w:r>
+        <w:rPr>
+          <w:rFonts w:ascii="Times" w:hAnsi="Times"/>
+          <w:sz w:val="28"/>
+          <w:szCs w:val="26"/>
+          <w:lang w:val="ru-RU"/>
+        </w:rPr>
+        <w:t>.</w:t>
+      </w:r>
+      <w:proofErr w:type="spellStart"/>
+      <w:r>
+        <w:rPr>
+          <w:rFonts w:ascii="Times" w:hAnsi="Times"/>
+          <w:sz w:val="28"/>
+          <w:szCs w:val="26"/>
+          <w:lang w:val="en-US"/>
+        </w:rPr>
+        <w:t>XXX</w:t>
+      </w:r>
+      <w:proofErr w:type="spellEnd"/>
     </w:p>
     <w:p>
       <w:pPr>
@@ -120,12 +140,14 @@
         </w:rPr>
         <w:t xml:space="preserve"> </w:t>
       </w:r>
+      <w:proofErr w:type="spellStart"/>
       <w:r>
         <w:rPr>
           <w:lang w:val="ru-RU"/>
         </w:rPr>
         <w:t>Одиночкина</w:t>
       </w:r>
+      <w:proofErr w:type="spellEnd"/>
     </w:p>
     <w:p>
       <w:pPr>
@@ -150,6 +172,7 @@
           <w:lang w:val="ru-RU"/>
         </w:rPr>
       </w:pPr>
+      <w:proofErr w:type="spellStart"/>
       <w:r>
         <w:rPr>
           <w:i/>
@@ -157,6 +180,7 @@
         </w:rPr>
         <w:t>igorkislyuk</w:t>
       </w:r>
+      <w:proofErr w:type="spellEnd"/>
       <w:r>
         <w:rPr>
           <w:i/>
@@ -165,6 +189,7 @@
         </w:rPr>
         <w:t>@</w:t>
       </w:r>
+      <w:proofErr w:type="spellStart"/>
       <w:r>
         <w:rPr>
           <w:i/>
@@ -172,6 +197,7 @@
         </w:rPr>
         <w:t>icloud</w:t>
       </w:r>
+      <w:proofErr w:type="spellEnd"/>
       <w:r>
         <w:rPr>
           <w:i/>
@@ -196,28 +222,6 @@
           <w:lang w:val="ru-RU"/>
         </w:rPr>
       </w:pPr>
-    </w:p>
-    <w:p>
-      <w:pPr>
-        <w:pStyle w:val="BodyA"/>
-        <w:ind w:left="57" w:right="57"/>
-        <w:jc w:val="both"/>
-        <w:rPr>
-          <w:lang w:val="ru-RU"/>
-        </w:rPr>
-      </w:pPr>
-      <w:r>
-        <w:rPr>
-          <w:lang w:val="ru-RU"/>
-        </w:rPr>
-        <w:tab/>
-      </w:r>
-      <w:r>
-        <w:rPr>
-          <w:lang w:val="ru-RU"/>
-        </w:rPr>
-        <w:t>Определим план работы:</w:t>
-      </w:r>
     </w:p>
     <w:p>
       <w:pPr>
@@ -236,7 +240,87 @@
         <w:rPr>
           <w:lang w:val="ru-RU"/>
         </w:rPr>
-        <w:t>рассказать почему важна оптимизация времени затрат</w:t>
+        <w:t>Вступление.</w:t>
+      </w:r>
+    </w:p>
+    <w:p>
+      <w:pPr>
+        <w:pStyle w:val="BodyA"/>
+        <w:numPr>
+          <w:ilvl w:val="1"/>
+          <w:numId w:val="5"/>
+        </w:numPr>
+        <w:ind w:right="57"/>
+        <w:jc w:val="both"/>
+        <w:rPr>
+          <w:lang w:val="ru-RU"/>
+        </w:rPr>
+      </w:pPr>
+      <w:r>
+        <w:rPr>
+          <w:lang w:val="ru-RU"/>
+        </w:rPr>
+        <w:t xml:space="preserve">Треугольник разработки. Важность оптимизации </w:t>
+      </w:r>
+      <w:r>
+        <w:rPr>
+          <w:lang w:val="ru-RU"/>
+        </w:rPr>
+        <w:t>времени</w:t>
+      </w:r>
+    </w:p>
+    <w:p>
+      <w:pPr>
+        <w:pStyle w:val="BodyA"/>
+        <w:numPr>
+          <w:ilvl w:val="1"/>
+          <w:numId w:val="5"/>
+        </w:numPr>
+        <w:ind w:right="57"/>
+        <w:jc w:val="both"/>
+        <w:rPr>
+          <w:lang w:val="ru-RU"/>
+        </w:rPr>
+      </w:pPr>
+      <w:r>
+        <w:rPr>
+          <w:lang w:val="ru-RU"/>
+        </w:rPr>
+        <w:t xml:space="preserve">Определение </w:t>
+      </w:r>
+      <w:proofErr w:type="spellStart"/>
+      <w:r>
+        <w:rPr>
+          <w:lang w:val="ru-RU"/>
+        </w:rPr>
+        <w:t>кодогенерации</w:t>
+      </w:r>
+      <w:proofErr w:type="spellEnd"/>
+      <w:r>
+        <w:rPr>
+          <w:lang w:val="ru-RU"/>
+        </w:rPr>
+        <w:t>. Виды</w:t>
+      </w:r>
+    </w:p>
+    <w:p>
+      <w:pPr>
+        <w:pStyle w:val="BodyA"/>
+        <w:numPr>
+          <w:ilvl w:val="1"/>
+          <w:numId w:val="5"/>
+        </w:numPr>
+        <w:ind w:right="57"/>
+        <w:jc w:val="both"/>
+        <w:rPr>
+          <w:lang w:val="ru-RU"/>
+        </w:rPr>
+      </w:pPr>
+      <w:r>
+        <w:rPr>
+          <w:lang w:val="ru-RU"/>
+        </w:rPr>
+        <w:t>Мобильный отдел в промышленности</w:t>
       </w:r>
     </w:p>
     <w:p>
@@ -256,14 +340,14 @@
         <w:rPr>
           <w:lang w:val="ru-RU"/>
         </w:rPr>
-        <w:t>что такое кодогенерация</w:t>
+        <w:t>Основная часть</w:t>
       </w:r>
     </w:p>
     <w:p>
       <w:pPr>
         <w:pStyle w:val="BodyA"/>
         <w:numPr>
-          <w:ilvl w:val="0"/>
+          <w:ilvl w:val="1"/>
           <w:numId w:val="5"/>
         </w:numPr>
         <w:ind w:right="57"/>
@@ -276,14 +360,14 @@
         <w:rPr>
           <w:lang w:val="ru-RU"/>
         </w:rPr>
-        <w:t>каким образом она может быть реализована в отделе мобильной разработки</w:t>
+        <w:t>Способы оптимизации в мобильном отделе</w:t>
       </w:r>
     </w:p>
     <w:p>
       <w:pPr>
         <w:pStyle w:val="BodyA"/>
         <w:numPr>
-          <w:ilvl w:val="0"/>
+          <w:ilvl w:val="1"/>
           <w:numId w:val="5"/>
         </w:numPr>
         <w:ind w:right="57"/>
@@ -296,14 +380,14 @@
         <w:rPr>
           <w:lang w:val="ru-RU"/>
         </w:rPr>
-        <w:t>кодогенерация может быть межкомандной и внутрикомандной</w:t>
+        <w:t>Обзор кроссплатформенных решений</w:t>
       </w:r>
     </w:p>
     <w:p>
       <w:pPr>
         <w:pStyle w:val="BodyA"/>
         <w:numPr>
-          <w:ilvl w:val="0"/>
+          <w:ilvl w:val="1"/>
           <w:numId w:val="5"/>
         </w:numPr>
         <w:ind w:right="57"/>
@@ -312,14 +396,54 @@
           <w:lang w:val="ru-RU"/>
         </w:rPr>
       </w:pPr>
-      <w:r>
-        <w:rPr>
-          <w:lang w:val="ru-RU"/>
-        </w:rPr>
-        <w:t>например, различного вида генерация картинок, строк локализации, наша разработанная и прочее</w:t>
-      </w:r>
-      <w:bookmarkStart w:id="0" w:name="_GoBack"/>
-      <w:bookmarkEnd w:id="0"/>
+      <w:proofErr w:type="spellStart"/>
+      <w:r>
+        <w:rPr>
+          <w:lang w:val="ru-RU"/>
+        </w:rPr>
+        <w:t>Кодогенерации</w:t>
+      </w:r>
+      <w:proofErr w:type="spellEnd"/>
+      <w:r>
+        <w:rPr>
+          <w:lang w:val="ru-RU"/>
+        </w:rPr>
+        <w:t xml:space="preserve"> в рамках одной платформы. Г</w:t>
+      </w:r>
+      <w:r>
+        <w:rPr>
+          <w:lang w:val="ru-RU"/>
+        </w:rPr>
+        <w:t>енерация картинок, строк локализации</w:t>
+      </w:r>
+    </w:p>
+    <w:p>
+      <w:pPr>
+        <w:pStyle w:val="BodyA"/>
+        <w:numPr>
+          <w:ilvl w:val="1"/>
+          <w:numId w:val="5"/>
+        </w:numPr>
+        <w:ind w:right="57"/>
+        <w:jc w:val="both"/>
+        <w:rPr>
+          <w:lang w:val="ru-RU"/>
+        </w:rPr>
+      </w:pPr>
+      <w:proofErr w:type="spellStart"/>
+      <w:r>
+        <w:rPr>
+          <w:lang w:val="ru-RU"/>
+        </w:rPr>
+        <w:t>Кодогенерация</w:t>
+      </w:r>
+      <w:proofErr w:type="spellEnd"/>
+      <w:r>
+        <w:rPr>
+          <w:lang w:val="ru-RU"/>
+        </w:rPr>
+        <w:t xml:space="preserve"> в рамках проекта</w:t>
+      </w:r>
     </w:p>
     <w:p>
       <w:pPr>
@@ -340,8 +464,122 @@
         <w:rPr>
           <w:lang w:val="ru-RU"/>
         </w:rPr>
-        <w:t>вывод: указать почему кодогенерация приемлимый способ</w:t>
-      </w:r>
+        <w:t>Вывод.</w:t>
+      </w:r>
+    </w:p>
+    <w:p>
+      <w:pPr>
+        <w:pStyle w:val="BodyA"/>
+        <w:numPr>
+          <w:ilvl w:val="1"/>
+          <w:numId w:val="4"/>
+        </w:numPr>
+        <w:ind w:right="57"/>
+        <w:jc w:val="both"/>
+        <w:rPr>
+          <w:sz w:val="24"/>
+          <w:szCs w:val="24"/>
+          <w:lang w:val="ru-RU"/>
+        </w:rPr>
+      </w:pPr>
+      <w:r>
+        <w:rPr>
+          <w:lang w:val="ru-RU"/>
+        </w:rPr>
+        <w:t>У</w:t>
+      </w:r>
+      <w:r>
+        <w:rPr>
+          <w:lang w:val="ru-RU"/>
+        </w:rPr>
+        <w:t xml:space="preserve">казать почему </w:t>
+      </w:r>
+      <w:proofErr w:type="spellStart"/>
+      <w:r>
+        <w:rPr>
+          <w:lang w:val="ru-RU"/>
+        </w:rPr>
+        <w:t>кодогенерация</w:t>
+      </w:r>
+      <w:proofErr w:type="spellEnd"/>
+      <w:r>
+        <w:rPr>
+          <w:lang w:val="ru-RU"/>
+        </w:rPr>
+        <w:t xml:space="preserve"> </w:t>
+      </w:r>
+      <w:proofErr w:type="spellStart"/>
+      <w:r>
+        <w:rPr>
+          <w:lang w:val="ru-RU"/>
+        </w:rPr>
+        <w:t>приемлимый</w:t>
+      </w:r>
+      <w:proofErr w:type="spellEnd"/>
+      <w:r>
+        <w:rPr>
+          <w:lang w:val="ru-RU"/>
+        </w:rPr>
+        <w:t xml:space="preserve"> способ</w:t>
+      </w:r>
+      <w:r>
+        <w:rPr>
+          <w:lang w:val="ru-RU"/>
+        </w:rPr>
+        <w:t xml:space="preserve"> оптимизации времени</w:t>
+      </w:r>
+    </w:p>
+    <w:p>
+      <w:pPr>
+        <w:pStyle w:val="BodyA"/>
+        <w:numPr>
+          <w:ilvl w:val="1"/>
+          <w:numId w:val="4"/>
+        </w:numPr>
+        <w:ind w:right="57"/>
+        <w:jc w:val="both"/>
+        <w:rPr>
+          <w:sz w:val="24"/>
+          <w:szCs w:val="24"/>
+          <w:lang w:val="ru-RU"/>
+        </w:rPr>
+      </w:pPr>
+      <w:r>
+        <w:rPr>
+          <w:lang w:val="ru-RU"/>
+        </w:rPr>
+        <w:t>Достоинства и недостатки</w:t>
+      </w:r>
+    </w:p>
+    <w:p>
+      <w:pPr>
+        <w:pStyle w:val="BodyA"/>
+        <w:numPr>
+          <w:ilvl w:val="1"/>
+          <w:numId w:val="4"/>
+        </w:numPr>
+        <w:ind w:right="57"/>
+        <w:jc w:val="both"/>
+        <w:rPr>
+          <w:sz w:val="24"/>
+          <w:szCs w:val="24"/>
+          <w:lang w:val="ru-RU"/>
+        </w:rPr>
+      </w:pPr>
+      <w:r>
+        <w:rPr>
+          <w:lang w:val="ru-RU"/>
+        </w:rPr>
+        <w:t xml:space="preserve">Будущее развитие </w:t>
+      </w:r>
+      <w:proofErr w:type="spellStart"/>
+      <w:r>
+        <w:rPr>
+          <w:lang w:val="ru-RU"/>
+        </w:rPr>
+        <w:t>кодогенерации</w:t>
+      </w:r>
+      <w:proofErr w:type="spellEnd"/>
     </w:p>
     <w:p>
       <w:pPr>
@@ -361,22 +599,534 @@
         <w:ind w:right="57"/>
         <w:jc w:val="both"/>
         <w:rPr>
+          <w:rStyle w:val="CommentReference"/>
+          <w:rFonts w:cs="Times New Roman"/>
+          <w:color w:val="auto"/>
           <w:sz w:val="24"/>
           <w:szCs w:val="24"/>
-          <w:lang w:val="ru-RU"/>
-        </w:rPr>
-      </w:pPr>
+          <w:lang w:val="ru-RU" w:eastAsia="en-US"/>
+        </w:rPr>
+      </w:pPr>
+      <w:bookmarkStart w:id="0" w:name="_GoBack"/>
+      <w:bookmarkEnd w:id="0"/>
+    </w:p>
+    <w:p>
+      <w:pPr>
+        <w:pStyle w:val="BodyA"/>
+        <w:ind w:left="57" w:right="57" w:firstLine="360"/>
+        <w:jc w:val="left"/>
+        <w:rPr>
+          <w:rStyle w:val="CommentReference"/>
+          <w:rFonts w:cs="Times New Roman"/>
+          <w:color w:val="auto"/>
+          <w:sz w:val="28"/>
+          <w:szCs w:val="24"/>
+          <w:lang w:val="ru-RU" w:eastAsia="en-US"/>
+        </w:rPr>
+      </w:pPr>
+      <w:r>
+        <w:rPr>
+          <w:rStyle w:val="CommentReference"/>
+          <w:rFonts w:cs="Times New Roman"/>
+          <w:color w:val="auto"/>
+          <w:sz w:val="28"/>
+          <w:szCs w:val="24"/>
+          <w:lang w:val="ru-RU" w:eastAsia="en-US"/>
+        </w:rPr>
+        <w:t xml:space="preserve">В современной разработки </w:t>
+      </w:r>
+      <w:r>
+        <w:rPr>
+          <w:rStyle w:val="CommentReference"/>
+          <w:rFonts w:cs="Times New Roman"/>
+          <w:color w:val="auto"/>
+          <w:sz w:val="28"/>
+          <w:szCs w:val="24"/>
+          <w:lang w:val="ru-RU" w:eastAsia="en-US"/>
+        </w:rPr>
+        <w:t>ПО очень важно сочетать</w:t>
+      </w:r>
+      <w:r>
+        <w:rPr>
+          <w:rStyle w:val="CommentReference"/>
+          <w:rFonts w:cs="Times New Roman"/>
+          <w:color w:val="auto"/>
+          <w:sz w:val="28"/>
+          <w:szCs w:val="24"/>
+          <w:lang w:val="ru-RU" w:eastAsia="en-US"/>
+        </w:rPr>
+        <w:t xml:space="preserve"> три </w:t>
+      </w:r>
+      <w:proofErr w:type="gramStart"/>
+      <w:r>
+        <w:rPr>
+          <w:rStyle w:val="CommentReference"/>
+          <w:rFonts w:cs="Times New Roman"/>
+          <w:color w:val="auto"/>
+          <w:sz w:val="28"/>
+          <w:szCs w:val="24"/>
+          <w:lang w:val="ru-RU" w:eastAsia="en-US"/>
+        </w:rPr>
+        <w:t>характеристики  для</w:t>
+      </w:r>
+      <w:proofErr w:type="gramEnd"/>
+      <w:r>
+        <w:rPr>
+          <w:rStyle w:val="CommentReference"/>
+          <w:rFonts w:cs="Times New Roman"/>
+          <w:color w:val="auto"/>
+          <w:sz w:val="28"/>
+          <w:szCs w:val="24"/>
+          <w:lang w:val="ru-RU" w:eastAsia="en-US"/>
+        </w:rPr>
+        <w:t xml:space="preserve"> достижения  идеальных результатов. Это </w:t>
+      </w:r>
+      <w:r>
+        <w:rPr>
+          <w:rStyle w:val="CommentReference"/>
+          <w:rFonts w:cs="Times New Roman"/>
+          <w:color w:val="auto"/>
+          <w:sz w:val="28"/>
+          <w:szCs w:val="24"/>
+          <w:lang w:val="ru-RU" w:eastAsia="en-US"/>
+        </w:rPr>
+        <w:t xml:space="preserve">требования, временные затраты и финансовые затраты. Исходя из геометрических свойств треугольника изменение одного параметра влечет изменение остальных. Например, возможно оптимизировать временные затраты команды для сокращения финансовых затрат на разработку. Исследования в данной области активно развиваются. </w:t>
+      </w:r>
     </w:p>
     <w:p>
       <w:pPr>
         <w:pStyle w:val="BodyA"/>
         <w:ind w:left="57" w:right="57"/>
-        <w:jc w:val="both"/>
-        <w:rPr>
-          <w:rStyle w:val="CommentReference"/>
-          <w:rFonts w:cs="Times New Roman"/>
-          <w:color w:val="auto"/>
-          <w:sz w:val="24"/>
+        <w:jc w:val="left"/>
+        <w:rPr>
+          <w:rStyle w:val="CommentReference"/>
+          <w:rFonts w:cs="Times New Roman"/>
+          <w:color w:val="auto"/>
+          <w:sz w:val="28"/>
+          <w:szCs w:val="24"/>
+          <w:lang w:val="ru-RU" w:eastAsia="en-US"/>
+        </w:rPr>
+      </w:pPr>
+      <w:r>
+        <w:rPr>
+          <w:rStyle w:val="CommentReference"/>
+          <w:rFonts w:cs="Times New Roman"/>
+          <w:color w:val="auto"/>
+          <w:sz w:val="28"/>
+          <w:szCs w:val="24"/>
+          <w:lang w:val="ru-RU" w:eastAsia="en-US"/>
+        </w:rPr>
+        <w:tab/>
+        <w:t>К оптимизации времени относится смена модели разработки, более четкое определение требований и прочие механизмы оптимизации. С этой стороны оптимизация выполняется на управленческом уровне проекта. Существует другая сторона для оптимизации – программная часть. К таким оптимизация относят внедрение код-</w:t>
+      </w:r>
+      <w:proofErr w:type="spellStart"/>
+      <w:r>
+        <w:rPr>
+          <w:rStyle w:val="CommentReference"/>
+          <w:rFonts w:cs="Times New Roman"/>
+          <w:color w:val="auto"/>
+          <w:sz w:val="28"/>
+          <w:szCs w:val="24"/>
+          <w:lang w:val="ru-RU" w:eastAsia="en-US"/>
+        </w:rPr>
+        <w:t>ревью</w:t>
+      </w:r>
+      <w:proofErr w:type="spellEnd"/>
+      <w:r>
+        <w:rPr>
+          <w:rStyle w:val="CommentReference"/>
+          <w:rFonts w:cs="Times New Roman"/>
+          <w:color w:val="auto"/>
+          <w:sz w:val="28"/>
+          <w:szCs w:val="24"/>
+          <w:lang w:val="ru-RU" w:eastAsia="en-US"/>
+        </w:rPr>
+        <w:t xml:space="preserve"> на проектах, введение практик и руководств по написанию кода, а также программную </w:t>
+      </w:r>
+      <w:proofErr w:type="spellStart"/>
+      <w:r>
+        <w:rPr>
+          <w:rStyle w:val="CommentReference"/>
+          <w:rFonts w:cs="Times New Roman"/>
+          <w:color w:val="auto"/>
+          <w:sz w:val="28"/>
+          <w:szCs w:val="24"/>
+          <w:lang w:val="ru-RU" w:eastAsia="en-US"/>
+        </w:rPr>
+        <w:t>кодогенерацию</w:t>
+      </w:r>
+      <w:proofErr w:type="spellEnd"/>
+      <w:r>
+        <w:rPr>
+          <w:rStyle w:val="CommentReference"/>
+          <w:rFonts w:cs="Times New Roman"/>
+          <w:color w:val="auto"/>
+          <w:sz w:val="28"/>
+          <w:szCs w:val="24"/>
+          <w:lang w:val="ru-RU" w:eastAsia="en-US"/>
+        </w:rPr>
+        <w:t>.</w:t>
+      </w:r>
+    </w:p>
+    <w:p>
+      <w:pPr>
+        <w:pStyle w:val="BodyA"/>
+        <w:ind w:left="57" w:right="57"/>
+        <w:jc w:val="left"/>
+        <w:rPr>
+          <w:rFonts w:ascii="Arial" w:eastAsia="Times New Roman" w:hAnsi="Arial" w:cs="Arial"/>
+          <w:color w:val="222222"/>
+          <w:bdr w:val="none" w:sz="0" w:space="0" w:color="auto"/>
+          <w:shd w:val="clear" w:color="auto" w:fill="FFFFFF"/>
+          <w:lang w:val="ru-RU"/>
+        </w:rPr>
+      </w:pPr>
+      <w:r>
+        <w:rPr>
+          <w:rStyle w:val="CommentReference"/>
+          <w:rFonts w:cs="Times New Roman"/>
+          <w:color w:val="auto"/>
+          <w:sz w:val="28"/>
+          <w:szCs w:val="24"/>
+          <w:lang w:val="ru-RU" w:eastAsia="en-US"/>
+        </w:rPr>
+        <w:tab/>
+        <w:t xml:space="preserve">Что такое </w:t>
+      </w:r>
+      <w:proofErr w:type="spellStart"/>
+      <w:r>
+        <w:rPr>
+          <w:rStyle w:val="CommentReference"/>
+          <w:rFonts w:cs="Times New Roman"/>
+          <w:color w:val="auto"/>
+          <w:sz w:val="28"/>
+          <w:szCs w:val="24"/>
+          <w:lang w:val="ru-RU" w:eastAsia="en-US"/>
+        </w:rPr>
+        <w:t>кодогенерация</w:t>
+      </w:r>
+      <w:proofErr w:type="spellEnd"/>
+      <w:r>
+        <w:rPr>
+          <w:rStyle w:val="CommentReference"/>
+          <w:rFonts w:cs="Times New Roman"/>
+          <w:color w:val="auto"/>
+          <w:sz w:val="28"/>
+          <w:szCs w:val="24"/>
+          <w:lang w:val="ru-RU" w:eastAsia="en-US"/>
+        </w:rPr>
+        <w:t xml:space="preserve"> и какие виды бывают?</w:t>
+      </w:r>
+      <w:r>
+        <w:rPr>
+          <w:rStyle w:val="CommentReference"/>
+          <w:rFonts w:cs="Times New Roman"/>
+          <w:color w:val="auto"/>
+          <w:sz w:val="28"/>
+          <w:szCs w:val="24"/>
+          <w:lang w:val="ru-RU" w:eastAsia="en-US"/>
+        </w:rPr>
+        <w:t xml:space="preserve"> </w:t>
+      </w:r>
+      <w:proofErr w:type="spellStart"/>
+      <w:r>
+        <w:rPr>
+          <w:rStyle w:val="CommentReference"/>
+          <w:rFonts w:cs="Times New Roman"/>
+          <w:color w:val="auto"/>
+          <w:sz w:val="28"/>
+          <w:szCs w:val="24"/>
+          <w:lang w:val="ru-RU" w:eastAsia="en-US"/>
+        </w:rPr>
+        <w:t>Кодогенерация</w:t>
+      </w:r>
+      <w:proofErr w:type="spellEnd"/>
+      <w:r>
+        <w:rPr>
+          <w:rStyle w:val="CommentReference"/>
+          <w:rFonts w:cs="Times New Roman"/>
+          <w:color w:val="auto"/>
+          <w:sz w:val="28"/>
+          <w:szCs w:val="24"/>
+          <w:lang w:val="ru-RU" w:eastAsia="en-US"/>
+        </w:rPr>
+        <w:t xml:space="preserve"> –</w:t>
+      </w:r>
+      <w:r>
+        <w:rPr>
+          <w:rStyle w:val="CommentReference"/>
+          <w:rFonts w:cs="Times New Roman"/>
+          <w:color w:val="auto"/>
+          <w:sz w:val="28"/>
+          <w:szCs w:val="24"/>
+          <w:lang w:val="ru-RU" w:eastAsia="en-US"/>
+        </w:rPr>
+        <w:t xml:space="preserve"> это процесс генерации кода на основе определенных данных</w:t>
+      </w:r>
+      <w:r>
+        <w:rPr>
+          <w:rStyle w:val="CommentReference"/>
+          <w:rFonts w:cs="Times New Roman"/>
+          <w:color w:val="auto"/>
+          <w:sz w:val="28"/>
+          <w:szCs w:val="24"/>
+          <w:lang w:val="ru-RU" w:eastAsia="en-US"/>
+        </w:rPr>
+        <w:t xml:space="preserve">. </w:t>
+      </w:r>
+      <w:r>
+        <w:rPr>
+          <w:rStyle w:val="CommentReference"/>
+          <w:rFonts w:cs="Times New Roman"/>
+          <w:color w:val="auto"/>
+          <w:sz w:val="28"/>
+          <w:szCs w:val="24"/>
+          <w:lang w:val="ru-RU" w:eastAsia="en-US"/>
+        </w:rPr>
+        <w:t xml:space="preserve">Виды </w:t>
+      </w:r>
+      <w:proofErr w:type="spellStart"/>
+      <w:r>
+        <w:rPr>
+          <w:rStyle w:val="CommentReference"/>
+          <w:rFonts w:cs="Times New Roman"/>
+          <w:color w:val="auto"/>
+          <w:sz w:val="28"/>
+          <w:szCs w:val="24"/>
+          <w:lang w:val="ru-RU" w:eastAsia="en-US"/>
+        </w:rPr>
+        <w:t>кодогенерации</w:t>
+      </w:r>
+      <w:proofErr w:type="spellEnd"/>
+      <w:r>
+        <w:rPr>
+          <w:rStyle w:val="CommentReference"/>
+          <w:rFonts w:cs="Times New Roman"/>
+          <w:color w:val="auto"/>
+          <w:sz w:val="28"/>
+          <w:szCs w:val="24"/>
+          <w:lang w:val="ru-RU" w:eastAsia="en-US"/>
+        </w:rPr>
+        <w:t xml:space="preserve"> – на основе более высокоуровневого кода, на основе метаданных, и на основе </w:t>
+      </w:r>
+      <w:r>
+        <w:rPr>
+          <w:rStyle w:val="CommentReference"/>
+          <w:rFonts w:cs="Times New Roman"/>
+          <w:color w:val="auto"/>
+          <w:sz w:val="28"/>
+          <w:szCs w:val="24"/>
+          <w:lang w:val="ru-RU" w:eastAsia="en-US"/>
+        </w:rPr>
+        <w:lastRenderedPageBreak/>
+        <w:t xml:space="preserve">шаблонов. Пример высокоуровневой генерации кода – </w:t>
+      </w:r>
+      <w:proofErr w:type="spellStart"/>
+      <w:r>
+        <w:rPr>
+          <w:rStyle w:val="CommentReference"/>
+          <w:rFonts w:cs="Times New Roman"/>
+          <w:color w:val="auto"/>
+          <w:sz w:val="28"/>
+          <w:szCs w:val="24"/>
+          <w:lang w:val="ru-RU" w:eastAsia="en-US"/>
+        </w:rPr>
+        <w:t>кодогенератор</w:t>
+      </w:r>
+      <w:proofErr w:type="spellEnd"/>
+      <w:r>
+        <w:rPr>
+          <w:rStyle w:val="CommentReference"/>
+          <w:rFonts w:cs="Times New Roman"/>
+          <w:color w:val="auto"/>
+          <w:sz w:val="28"/>
+          <w:szCs w:val="24"/>
+          <w:lang w:val="ru-RU" w:eastAsia="en-US"/>
+        </w:rPr>
+        <w:t xml:space="preserve"> </w:t>
+      </w:r>
+      <w:r>
+        <w:rPr>
+          <w:rStyle w:val="CommentReference"/>
+          <w:rFonts w:cs="Times New Roman"/>
+          <w:color w:val="auto"/>
+          <w:sz w:val="28"/>
+          <w:szCs w:val="24"/>
+          <w:lang w:val="ru-RU" w:eastAsia="en-US"/>
+        </w:rPr>
+        <w:t>LINQ</w:t>
+      </w:r>
+      <w:r>
+        <w:rPr>
+          <w:rStyle w:val="CommentReference"/>
+          <w:rFonts w:cs="Times New Roman"/>
+          <w:color w:val="auto"/>
+          <w:sz w:val="28"/>
+          <w:szCs w:val="24"/>
+          <w:lang w:val="ru-RU" w:eastAsia="en-US"/>
+        </w:rPr>
+        <w:t>. К современной генерации данных относят всемирную паутины, визуальные редакторы данных</w:t>
+      </w:r>
+      <w:r>
+        <w:rPr>
+          <w:rStyle w:val="CommentReference"/>
+          <w:rFonts w:cs="Times New Roman"/>
+          <w:color w:val="auto"/>
+          <w:sz w:val="28"/>
+          <w:szCs w:val="24"/>
+          <w:lang w:val="ru-RU" w:eastAsia="en-US"/>
+        </w:rPr>
+        <w:t xml:space="preserve">. Генерация данных разрабатывается давно, примером могут служить </w:t>
+      </w:r>
+      <w:r>
+        <w:rPr>
+          <w:rStyle w:val="CommentReference"/>
+          <w:rFonts w:cs="Times New Roman"/>
+          <w:color w:val="auto"/>
+          <w:sz w:val="28"/>
+          <w:szCs w:val="24"/>
+          <w:lang w:eastAsia="en-US"/>
+        </w:rPr>
+        <w:t>XSLT</w:t>
+      </w:r>
+      <w:r>
+        <w:rPr>
+          <w:rStyle w:val="CommentReference"/>
+          <w:rFonts w:cs="Times New Roman"/>
+          <w:color w:val="auto"/>
+          <w:sz w:val="28"/>
+          <w:szCs w:val="24"/>
+          <w:lang w:val="ru-RU" w:eastAsia="en-US"/>
+        </w:rPr>
+        <w:t>. Направление мобильной разработки сейчас внедряется в промышленных масштабах, поэтому стоит уделить внимание важности внедрения генерации кода в мобильных командах. Зачастую команды мобильной разработки состоят из небольшого количества человек, от 2 – 9. Минимальное необходимое количество в промышленном стандарте это по одному человеку на платформу.</w:t>
+      </w:r>
+      <w:r>
+        <w:rPr>
+          <w:rStyle w:val="CommentReference"/>
+          <w:rFonts w:cs="Times New Roman"/>
+          <w:color w:val="auto"/>
+          <w:sz w:val="28"/>
+          <w:szCs w:val="24"/>
+          <w:lang w:val="ru-RU" w:eastAsia="en-US"/>
+        </w:rPr>
+        <w:t xml:space="preserve"> Среди возрастающего количества решений оптимизаций времени можно обозначить </w:t>
+      </w:r>
+    </w:p>
+    <w:p>
+      <w:pPr>
+        <w:pStyle w:val="BodyA"/>
+        <w:ind w:left="57" w:right="57"/>
+        <w:jc w:val="left"/>
+        <w:rPr>
+          <w:rStyle w:val="CommentReference"/>
+          <w:rFonts w:cs="Times New Roman"/>
+          <w:color w:val="auto"/>
+          <w:sz w:val="28"/>
+          <w:szCs w:val="24"/>
+          <w:lang w:val="ru-RU" w:eastAsia="en-US"/>
+        </w:rPr>
+      </w:pPr>
+    </w:p>
+    <w:p>
+      <w:pPr>
+        <w:pStyle w:val="BodyA"/>
+        <w:ind w:left="57" w:right="57"/>
+        <w:jc w:val="left"/>
+        <w:rPr>
+          <w:rStyle w:val="CommentReference"/>
+          <w:rFonts w:cs="Times New Roman"/>
+          <w:color w:val="auto"/>
+          <w:sz w:val="28"/>
+          <w:szCs w:val="24"/>
+          <w:lang w:val="ru-RU" w:eastAsia="en-US"/>
+        </w:rPr>
+      </w:pPr>
+    </w:p>
+    <w:p>
+      <w:pPr>
+        <w:pStyle w:val="BodyA"/>
+        <w:ind w:left="57" w:right="57"/>
+        <w:jc w:val="left"/>
+        <w:rPr>
+          <w:rStyle w:val="CommentReference"/>
+          <w:rFonts w:cs="Times New Roman"/>
+          <w:color w:val="auto"/>
+          <w:sz w:val="28"/>
+          <w:szCs w:val="24"/>
+          <w:lang w:val="ru-RU" w:eastAsia="en-US"/>
+        </w:rPr>
+      </w:pPr>
+    </w:p>
+    <w:p>
+      <w:pPr>
+        <w:pStyle w:val="BodyA"/>
+        <w:ind w:left="57" w:right="57"/>
+        <w:jc w:val="left"/>
+        <w:rPr>
+          <w:rStyle w:val="CommentReference"/>
+          <w:rFonts w:cs="Times New Roman"/>
+          <w:color w:val="auto"/>
+          <w:sz w:val="28"/>
+          <w:szCs w:val="24"/>
+          <w:lang w:val="ru-RU" w:eastAsia="en-US"/>
+        </w:rPr>
+      </w:pPr>
+    </w:p>
+    <w:p>
+      <w:pPr>
+        <w:pStyle w:val="BodyA"/>
+        <w:ind w:left="57" w:right="57"/>
+        <w:jc w:val="left"/>
+        <w:rPr>
+          <w:rStyle w:val="CommentReference"/>
+          <w:rFonts w:cs="Times New Roman"/>
+          <w:color w:val="auto"/>
+          <w:sz w:val="28"/>
+          <w:szCs w:val="24"/>
+          <w:lang w:val="ru-RU" w:eastAsia="en-US"/>
+        </w:rPr>
+      </w:pPr>
+    </w:p>
+    <w:p>
+      <w:pPr>
+        <w:pStyle w:val="BodyA"/>
+        <w:ind w:left="57" w:right="57"/>
+        <w:jc w:val="left"/>
+        <w:rPr>
+          <w:rStyle w:val="CommentReference"/>
+          <w:rFonts w:cs="Times New Roman"/>
+          <w:color w:val="auto"/>
+          <w:sz w:val="28"/>
+          <w:szCs w:val="24"/>
+          <w:lang w:val="ru-RU" w:eastAsia="en-US"/>
+        </w:rPr>
+      </w:pPr>
+    </w:p>
+    <w:p>
+      <w:pPr>
+        <w:pStyle w:val="BodyA"/>
+        <w:ind w:left="57" w:right="57"/>
+        <w:jc w:val="left"/>
+        <w:rPr>
+          <w:rStyle w:val="CommentReference"/>
+          <w:rFonts w:cs="Times New Roman"/>
+          <w:color w:val="auto"/>
+          <w:sz w:val="28"/>
+          <w:szCs w:val="24"/>
+          <w:lang w:val="ru-RU" w:eastAsia="en-US"/>
+        </w:rPr>
+      </w:pPr>
+    </w:p>
+    <w:p>
+      <w:pPr>
+        <w:pStyle w:val="BodyA"/>
+        <w:ind w:left="57" w:right="57"/>
+        <w:jc w:val="left"/>
+        <w:rPr>
+          <w:rStyle w:val="CommentReference"/>
+          <w:rFonts w:cs="Times New Roman"/>
+          <w:color w:val="auto"/>
+          <w:sz w:val="28"/>
           <w:szCs w:val="24"/>
           <w:lang w:val="ru-RU" w:eastAsia="en-US"/>
         </w:rPr>
@@ -406,6 +1156,9 @@
       <w:pPr>
         <w:ind w:firstLine="567"/>
         <w:jc w:val="center"/>
+        <w:rPr>
+          <w:lang w:val="ru-RU"/>
+        </w:rPr>
       </w:pPr>
       <w:r>
         <w:rPr>
@@ -426,57 +1179,49 @@
           <w:numId w:val="2"/>
         </w:numPr>
         <w:jc w:val="both"/>
-      </w:pPr>
-      <w:r>
-        <w:rPr>
-          <w:lang w:val="ru-RU"/>
-        </w:rPr>
-        <w:t>Хил</w:t>
-      </w:r>
-      <w:r>
-        <w:rPr>
-          <w:lang w:val="ru-RU"/>
-        </w:rPr>
-        <w:t xml:space="preserve">легасс А. </w:t>
-      </w:r>
-      <w:r>
-        <w:t>Objective</w:t>
-      </w:r>
-      <w:r>
-        <w:rPr>
-          <w:lang w:val="ru-RU"/>
-        </w:rPr>
-        <w:t>-</w:t>
-      </w:r>
-      <w:r>
-        <w:t>C</w:t>
-      </w:r>
-      <w:r>
-        <w:rPr>
-          <w:lang w:val="ru-RU"/>
-        </w:rPr>
-        <w:t xml:space="preserve"> Программирование для </w:t>
-      </w:r>
-      <w:r>
-        <w:t>iOS</w:t>
-      </w:r>
-      <w:r>
-        <w:rPr>
-          <w:lang w:val="ru-RU"/>
-        </w:rPr>
-        <w:t xml:space="preserve"> и </w:t>
-      </w:r>
-      <w:r>
-        <w:t>MacOS</w:t>
-      </w:r>
-      <w:r>
-        <w:rPr>
-          <w:lang w:val="ru-RU"/>
-        </w:rPr>
-        <w:t xml:space="preserve">.– </w:t>
-      </w:r>
-      <w:r>
-        <w:t>СПб.: Питер, 2013.– 254 с.</w:t>
+        <w:rPr>
+          <w:lang w:val="ru-RU"/>
+        </w:rPr>
+      </w:pPr>
+      <w:r>
+        <w:t>https</w:t>
+      </w:r>
+      <w:r>
+        <w:rPr>
+          <w:lang w:val="ru-RU"/>
+        </w:rPr>
+        <w:t>://</w:t>
+      </w:r>
+      <w:proofErr w:type="spellStart"/>
+      <w:r>
+        <w:t>habrahabr</w:t>
+      </w:r>
+      <w:proofErr w:type="spellEnd"/>
+      <w:r>
+        <w:rPr>
+          <w:lang w:val="ru-RU"/>
+        </w:rPr>
+        <w:t>.</w:t>
+      </w:r>
+      <w:proofErr w:type="spellStart"/>
+      <w:r>
+        <w:t>ru</w:t>
+      </w:r>
+      <w:proofErr w:type="spellEnd"/>
+      <w:r>
+        <w:rPr>
+          <w:lang w:val="ru-RU"/>
+        </w:rPr>
+        <w:t>/</w:t>
+      </w:r>
+      <w:r>
+        <w:t>post</w:t>
+      </w:r>
+      <w:r>
+        <w:rPr>
+          <w:lang w:val="ru-RU"/>
+        </w:rPr>
+        <w:t>/23858/</w:t>
       </w:r>
     </w:p>
     <w:p>
@@ -489,15 +1234,38 @@
         <w:jc w:val="both"/>
       </w:pPr>
       <w:r>
-        <w:t xml:space="preserve">Nick Lockwood. iOS Core Animation: Advanced Techniques.– </w:t>
-      </w:r>
-      <w:hyperlink r:id="rId10" w:history="1">
-        <w:r>
-          <w:t>Addison-Wesley Professional</w:t>
-        </w:r>
-      </w:hyperlink>
-      <w:r>
-        <w:t>, 2013.– 355 с.</w:t>
+        <w:t>https</w:t>
+      </w:r>
+      <w:r>
+        <w:rPr>
+          <w:lang w:val="ru-RU"/>
+        </w:rPr>
+        <w:t>://</w:t>
+      </w:r>
+      <w:proofErr w:type="spellStart"/>
+      <w:r>
+        <w:t>habrahabr</w:t>
+      </w:r>
+      <w:proofErr w:type="spellEnd"/>
+      <w:r>
+        <w:rPr>
+          <w:lang w:val="ru-RU"/>
+        </w:rPr>
+        <w:t>.</w:t>
+      </w:r>
+      <w:proofErr w:type="spellStart"/>
+      <w:r>
+        <w:t>ru</w:t>
+      </w:r>
+      <w:proofErr w:type="spellEnd"/>
+      <w:r>
+        <w:rPr>
+          <w:lang w:val="ru-RU"/>
+        </w:rPr>
+        <w:t>/</w:t>
+      </w:r>
+      <w:r>
+        <w:t>post/23795/</w:t>
       </w:r>
     </w:p>
     <w:p>
@@ -510,22 +1278,7 @@
         <w:jc w:val="both"/>
       </w:pPr>
       <w:r>
-        <w:t>Apple Inc. iOS</w:t>
-      </w:r>
-      <w:r>
-        <w:rPr>
-          <w:lang w:val="nl-NL"/>
-        </w:rPr>
-        <w:t xml:space="preserve"> Human Interface Guidelines</w:t>
-      </w:r>
-      <w:r>
-        <w:t xml:space="preserve">.– </w:t>
-      </w:r>
-      <w:r>
-        <w:rPr>
-          <w:lang w:val="it-IT"/>
-        </w:rPr>
-        <w:t>Apple Inc., 2015.– 418 с.</w:t>
+        <w:t>https://file.scirp.org/pdf/JSEA20110900003_24019188.pdf</w:t>
       </w:r>
     </w:p>
     <w:p>
@@ -538,8 +1291,18 @@
         <w:jc w:val="both"/>
       </w:pPr>
       <w:r>
-        <w:t>Matt Neuburg. Programming iOS 9.– O’Reilly, 2015.– 1018 с.</w:t>
-      </w:r>
+        <w:t>https://researcher.watson.ibm.com/researcher/files/zurich-jku/mdse-08.pdf</w:t>
+      </w:r>
+    </w:p>
+    <w:p>
+      <w:pPr>
+        <w:pStyle w:val="BodyA"/>
+        <w:numPr>
+          <w:ilvl w:val="0"/>
+          <w:numId w:val="2"/>
+        </w:numPr>
+        <w:jc w:val="both"/>
+      </w:pPr>
     </w:p>
     <w:sectPr>
       <w:pgSz w:w="11900" w:h="16840"/>
@@ -870,7 +1633,7 @@
         <w:rFonts w:ascii="Symbol" w:hAnsi="Symbol" w:hint="default"/>
       </w:rPr>
     </w:lvl>
-    <w:lvl w:ilvl="1" w:tplc="08090003" w:tentative="1">
+    <w:lvl w:ilvl="1" w:tplc="08090003">
       <w:start w:val="1"/>
       <w:numFmt w:val="bullet"/>
       <w:lvlText w:val="o"/>
@@ -983,7 +1746,7 @@
         <w:rFonts w:ascii="Symbol" w:hAnsi="Symbol" w:hint="default"/>
       </w:rPr>
     </w:lvl>
-    <w:lvl w:ilvl="1" w:tplc="08090003" w:tentative="1">
+    <w:lvl w:ilvl="1" w:tplc="08090003">
       <w:start w:val="1"/>
       <w:numFmt w:val="bullet"/>
       <w:lvlText w:val="o"/>
@@ -995,7 +1758,7 @@
         <w:rFonts w:ascii="Courier New" w:hAnsi="Courier New" w:cs="Courier New" w:hint="default"/>
       </w:rPr>
     </w:lvl>
-    <w:lvl w:ilvl="2" w:tplc="08090005" w:tentative="1">
+    <w:lvl w:ilvl="2" w:tplc="08090005">
       <w:start w:val="1"/>
       <w:numFmt w:val="bullet"/>
       <w:lvlText w:val=""/>
@@ -2860,7 +3623,7 @@
 </file>
 
 <file path=customXml/itemProps1.xml><?xml version="1.0" encoding="utf-8"?>
-<ds:datastoreItem xmlns:ds="http://schemas.openxmlformats.org/officeDocument/2006/customXml" ds:itemID="{22960E9C-59BC-3042-9198-6BDD1ED31D2B}">
+<ds:datastoreItem xmlns:ds="http://schemas.openxmlformats.org/officeDocument/2006/customXml" ds:itemID="{9AF157A4-F6EC-B145-B04C-5827C0552715}">
   <ds:schemaRefs>
     <ds:schemaRef ds:uri="http://schemas.openxmlformats.org/officeDocument/2006/bibliography"/>
   </ds:schemaRefs>

</xml_diff>